<commit_message>
add doc template at the project dir
</commit_message>
<xml_diff>
--- a/COM/COM_Application/COM_WindApplication/doc/DefaultTemplate.docx
+++ b/COM/COM_Application/COM_WindApplication/doc/DefaultTemplate.docx
@@ -16,12 +16,16 @@
         </w:rPr>
         <w:t xml:space="preserve">Уважаемый </w:t>
       </w:r>
+      <w:r>
+        <w:rPr>
+          <w:rFonts w:ascii="Times New Roman" w:hAnsi="Times New Roman" w:cs="Times New Roman"/>
+        </w:rPr>
+        <w:t>&lt;</w:t>
+      </w:r>
       <w:proofErr w:type="spellStart"/>
       <w:r>
         <w:rPr>
           <w:rFonts w:ascii="Times New Roman" w:hAnsi="Times New Roman" w:cs="Times New Roman"/>
-          <w:highlight w:val="yellow"/>
-          <w:lang w:val="en-US"/>
         </w:rPr>
         <w:t>recipientName</w:t>
       </w:r>
@@ -30,7 +34,7 @@
         <w:rPr>
           <w:rFonts w:ascii="Times New Roman" w:hAnsi="Times New Roman" w:cs="Times New Roman"/>
         </w:rPr>
-        <w:t>,</w:t>
+        <w:t>&gt;</w:t>
       </w:r>
     </w:p>
     <w:p>
@@ -56,12 +60,16 @@
         </w:rPr>
         <w:t xml:space="preserve">Я хотел благодарить Вас за столь трудную работу, которую Вы сделали, чтобы вывести </w:t>
       </w:r>
+      <w:r>
+        <w:rPr>
+          <w:rFonts w:ascii="Times New Roman" w:hAnsi="Times New Roman" w:cs="Times New Roman"/>
+        </w:rPr>
+        <w:t>&lt;</w:t>
+      </w:r>
       <w:proofErr w:type="spellStart"/>
       <w:r>
         <w:rPr>
           <w:rFonts w:ascii="Times New Roman" w:hAnsi="Times New Roman" w:cs="Times New Roman"/>
-          <w:highlight w:val="yellow"/>
-          <w:lang w:val="en-US"/>
         </w:rPr>
         <w:t>projectName</w:t>
       </w:r>
@@ -70,7 +78,19 @@
         <w:rPr>
           <w:rFonts w:ascii="Times New Roman" w:hAnsi="Times New Roman" w:cs="Times New Roman"/>
         </w:rPr>
-        <w:t xml:space="preserve"> проект к намеченному сроку. Мало того, что Вы выполнили работу в срок, но и проект сделан профессионально и выглядит фантастически. Вы сделали удивительную работу и заслуживаете самой высокой похвалы. </w:t>
+        <w:t>&gt;</w:t>
+      </w:r>
+      <w:r>
+        <w:rPr>
+          <w:rFonts w:ascii="Times New Roman" w:hAnsi="Times New Roman" w:cs="Times New Roman"/>
+        </w:rPr>
+        <w:t xml:space="preserve"> </w:t>
+      </w:r>
+      <w:r>
+        <w:rPr>
+          <w:rFonts w:ascii="Times New Roman" w:hAnsi="Times New Roman" w:cs="Times New Roman"/>
+        </w:rPr>
+        <w:t xml:space="preserve">проект к намеченному сроку. Мало того, что Вы выполнили работу в срок, но и проект сделан профессионально и выглядит фантастически. Вы сделали удивительную работу и заслуживаете самой высокой похвалы. </w:t>
       </w:r>
     </w:p>
     <w:p>
@@ -87,21 +107,43 @@
         </w:rPr>
         <w:t xml:space="preserve">Я действительно рад, что я нанял Вас для управления </w:t>
       </w:r>
+      <w:r>
+        <w:rPr>
+          <w:rFonts w:ascii="Times New Roman" w:hAnsi="Times New Roman" w:cs="Times New Roman"/>
+        </w:rPr>
+        <w:t>&lt;</w:t>
+      </w:r>
       <w:proofErr w:type="spellStart"/>
       <w:r>
         <w:rPr>
           <w:rFonts w:ascii="Times New Roman" w:hAnsi="Times New Roman" w:cs="Times New Roman"/>
-          <w:highlight w:val="yellow"/>
-          <w:lang w:val="en-US"/>
-        </w:rPr>
-        <w:t>departmentName</w:t>
+        </w:rPr>
+        <w:t>d</w:t>
+      </w:r>
+      <w:r>
+        <w:rPr>
+          <w:rFonts w:ascii="Times New Roman" w:hAnsi="Times New Roman" w:cs="Times New Roman"/>
+        </w:rPr>
+        <w:t>epartmentName</w:t>
       </w:r>
       <w:proofErr w:type="spellEnd"/>
       <w:r>
         <w:rPr>
           <w:rFonts w:ascii="Times New Roman" w:hAnsi="Times New Roman" w:cs="Times New Roman"/>
         </w:rPr>
-        <w:t xml:space="preserve"> отделом. Я не мог попросить лучшего человека, чтобы позаботиться о таких важных проектах. Вы очень профессиональны и относитесь ко всем служащим в своей команде с уважением. </w:t>
+        <w:t>&gt;</w:t>
+      </w:r>
+      <w:r>
+        <w:rPr>
+          <w:rFonts w:ascii="Times New Roman" w:hAnsi="Times New Roman" w:cs="Times New Roman"/>
+        </w:rPr>
+        <w:t xml:space="preserve"> </w:t>
+      </w:r>
+      <w:r>
+        <w:rPr>
+          <w:rFonts w:ascii="Times New Roman" w:hAnsi="Times New Roman" w:cs="Times New Roman"/>
+        </w:rPr>
+        <w:t xml:space="preserve">отделом. Я не мог попросить лучшего человека, чтобы позаботиться о таких важных проектах. Вы очень профессиональны и относитесь ко всем служащим в своей команде с уважением. </w:t>
       </w:r>
     </w:p>
     <w:p>
@@ -118,16 +160,26 @@
         </w:rPr>
         <w:t xml:space="preserve">Мы благодарны, что Вы с </w:t>
       </w:r>
+      <w:r>
+        <w:rPr>
+          <w:rFonts w:ascii="Times New Roman" w:hAnsi="Times New Roman" w:cs="Times New Roman"/>
+        </w:rPr>
+        <w:t>&lt;</w:t>
+      </w:r>
       <w:proofErr w:type="spellStart"/>
       <w:r>
         <w:rPr>
           <w:rFonts w:ascii="Times New Roman" w:hAnsi="Times New Roman" w:cs="Times New Roman"/>
-          <w:highlight w:val="yellow"/>
-          <w:lang w:val="en-US"/>
         </w:rPr>
         <w:t>companyName</w:t>
       </w:r>
       <w:proofErr w:type="spellEnd"/>
+      <w:r>
+        <w:rPr>
+          <w:rFonts w:ascii="Times New Roman" w:hAnsi="Times New Roman" w:cs="Times New Roman"/>
+        </w:rPr>
+        <w:t>&gt;</w:t>
+      </w:r>
       <w:r>
         <w:rPr>
           <w:rFonts w:ascii="Times New Roman" w:hAnsi="Times New Roman" w:cs="Times New Roman"/>
@@ -141,7 +193,6 @@
         <w:ind w:firstLine="708"/>
         <w:rPr>
           <w:rFonts w:ascii="Times New Roman" w:hAnsi="Times New Roman" w:cs="Times New Roman"/>
-          <w:lang w:val="en-US"/>
         </w:rPr>
       </w:pPr>
     </w:p>
@@ -184,24 +235,27 @@
           <w:rFonts w:ascii="Times New Roman" w:hAnsi="Times New Roman" w:cs="Times New Roman"/>
         </w:rPr>
       </w:pPr>
+      <w:r>
+        <w:rPr>
+          <w:rFonts w:ascii="Times New Roman" w:hAnsi="Times New Roman" w:cs="Times New Roman"/>
+          <w:lang w:val="en-US"/>
+        </w:rPr>
+        <w:t>&lt;</w:t>
+      </w:r>
       <w:proofErr w:type="spellStart"/>
-      <w:proofErr w:type="gramStart"/>
-      <w:r>
-        <w:rPr>
-          <w:rFonts w:ascii="Times New Roman" w:hAnsi="Times New Roman" w:cs="Times New Roman"/>
-          <w:highlight w:val="yellow"/>
+      <w:r>
+        <w:rPr>
+          <w:rFonts w:ascii="Times New Roman" w:hAnsi="Times New Roman" w:cs="Times New Roman"/>
+        </w:rPr>
+        <w:t>senderName</w:t>
+      </w:r>
+      <w:proofErr w:type="spellEnd"/>
+      <w:r>
+        <w:rPr>
+          <w:rFonts w:ascii="Times New Roman" w:hAnsi="Times New Roman" w:cs="Times New Roman"/>
           <w:lang w:val="en-US"/>
         </w:rPr>
-        <w:t>senderName</w:t>
-      </w:r>
-      <w:proofErr w:type="spellEnd"/>
-      <w:proofErr w:type="gramEnd"/>
-      <w:r>
-        <w:rPr>
-          <w:rFonts w:ascii="Times New Roman" w:hAnsi="Times New Roman" w:cs="Times New Roman"/>
-          <w:lang w:val="en-US"/>
-        </w:rPr>
-        <w:t>.</w:t>
+        <w:t>&gt;</w:t>
       </w:r>
     </w:p>
     <w:sectPr>

</xml_diff>